<commit_message>
Ecriture partie 1 Rapport
</commit_message>
<xml_diff>
--- a/Rapport_Projet_TAL.docx
+++ b/Rapport_Projet_TAL.docx
@@ -802,7 +802,6 @@
                                 <w:lang w:val="fr-FR"/>
                               </w:rPr>
                             </w:pPr>
-                            <w:proofErr w:type="spellStart"/>
                             <w:r>
                               <w:rPr>
                                 <w:rFonts w:ascii="Bebas Neue" w:hAnsi="Bebas Neue" w:cs="Calibri"/>
@@ -812,33 +811,8 @@
                                 <w:szCs w:val="32"/>
                                 <w:lang w:val="fr-FR"/>
                               </w:rPr>
-                              <w:t>ESTEban</w:t>
+                              <w:t>ESTEban neraudau – Maxime gourion</w:t>
                             </w:r>
-                            <w:proofErr w:type="spellEnd"/>
-                            <w:r>
-                              <w:rPr>
-                                <w:rFonts w:ascii="Bebas Neue" w:hAnsi="Bebas Neue" w:cs="Calibri"/>
-                                <w:color w:val="FFFFFF"/>
-                                <w:spacing w:val="8"/>
-                                <w:sz w:val="32"/>
-                                <w:szCs w:val="32"/>
-                                <w:lang w:val="fr-FR"/>
-                              </w:rPr>
-                              <w:t xml:space="preserve"> neraudau – Maxime </w:t>
-                            </w:r>
-                            <w:proofErr w:type="spellStart"/>
-                            <w:r>
-                              <w:rPr>
-                                <w:rFonts w:ascii="Bebas Neue" w:hAnsi="Bebas Neue" w:cs="Calibri"/>
-                                <w:color w:val="FFFFFF"/>
-                                <w:spacing w:val="8"/>
-                                <w:sz w:val="32"/>
-                                <w:szCs w:val="32"/>
-                                <w:lang w:val="fr-FR"/>
-                              </w:rPr>
-                              <w:t>gourion</w:t>
-                            </w:r>
-                            <w:proofErr w:type="spellEnd"/>
                           </w:p>
                           <w:p>
                             <w:pPr>
@@ -922,7 +896,6 @@
                           <w:lang w:val="fr-FR"/>
                         </w:rPr>
                       </w:pPr>
-                      <w:proofErr w:type="spellStart"/>
                       <w:r>
                         <w:rPr>
                           <w:rFonts w:ascii="Bebas Neue" w:hAnsi="Bebas Neue" w:cs="Calibri"/>
@@ -932,33 +905,8 @@
                           <w:szCs w:val="32"/>
                           <w:lang w:val="fr-FR"/>
                         </w:rPr>
-                        <w:t>ESTEban</w:t>
+                        <w:t>ESTEban neraudau – Maxime gourion</w:t>
                       </w:r>
-                      <w:proofErr w:type="spellEnd"/>
-                      <w:r>
-                        <w:rPr>
-                          <w:rFonts w:ascii="Bebas Neue" w:hAnsi="Bebas Neue" w:cs="Calibri"/>
-                          <w:color w:val="FFFFFF"/>
-                          <w:spacing w:val="8"/>
-                          <w:sz w:val="32"/>
-                          <w:szCs w:val="32"/>
-                          <w:lang w:val="fr-FR"/>
-                        </w:rPr>
-                        <w:t xml:space="preserve"> neraudau – Maxime </w:t>
-                      </w:r>
-                      <w:proofErr w:type="spellStart"/>
-                      <w:r>
-                        <w:rPr>
-                          <w:rFonts w:ascii="Bebas Neue" w:hAnsi="Bebas Neue" w:cs="Calibri"/>
-                          <w:color w:val="FFFFFF"/>
-                          <w:spacing w:val="8"/>
-                          <w:sz w:val="32"/>
-                          <w:szCs w:val="32"/>
-                          <w:lang w:val="fr-FR"/>
-                        </w:rPr>
-                        <w:t>gourion</w:t>
-                      </w:r>
-                      <w:proofErr w:type="spellEnd"/>
                     </w:p>
                     <w:p>
                       <w:pPr>
@@ -5293,31 +5241,7 @@
       <w:bookmarkStart w:id="0" w:name="_Toc91706674"/>
       <w:bookmarkStart w:id="1" w:name="_Toc127271333"/>
       <w:r>
-        <w:t xml:space="preserve">Présentation de la problématique : Traitement automatique de la langues, Comparaison des performances de plateformes d’analyse linguistique pour les tâches : désambiguïsation morpho-syntaxique (POS -Part Of Speech- </w:t>
-      </w:r>
-      <w:proofErr w:type="spellStart"/>
-      <w:r>
-        <w:t>tagging</w:t>
-      </w:r>
-      <w:proofErr w:type="spellEnd"/>
-      <w:r>
-        <w:t xml:space="preserve">, reconnaissance d’entités nommées – </w:t>
-      </w:r>
-      <w:proofErr w:type="spellStart"/>
-      <w:r>
-        <w:t>Named</w:t>
-      </w:r>
-      <w:proofErr w:type="spellEnd"/>
-      <w:r>
-        <w:t xml:space="preserve"> </w:t>
-      </w:r>
-      <w:proofErr w:type="spellStart"/>
-      <w:r>
-        <w:t>Entity</w:t>
-      </w:r>
-      <w:proofErr w:type="spellEnd"/>
-      <w:r>
-        <w:t xml:space="preserve"> recognition-)</w:t>
+        <w:t>Présentation de la problématique : Traitement automatique de la langues, Comparaison des performances de plateformes d’analyse linguistique pour les tâches : désambiguïsation morpho-syntaxique (POS -Part Of Speech- tagging, reconnaissance d’entités nommées – Named Entity recognition-)</w:t>
       </w:r>
       <w:bookmarkEnd w:id="0"/>
       <w:bookmarkEnd w:id="1"/>
@@ -5364,21 +5288,10 @@
         <w:t xml:space="preserve">Paragraphe décrivant le fonctionnement de la plateforme </w:t>
       </w:r>
       <w:r>
-        <w:t xml:space="preserve">Stanford </w:t>
-      </w:r>
-      <w:proofErr w:type="spellStart"/>
-      <w:r>
-        <w:t>Core</w:t>
-      </w:r>
-      <w:proofErr w:type="spellEnd"/>
-      <w:r>
-        <w:t xml:space="preserve"> NLP</w:t>
+        <w:t>Stanford Core NLP</w:t>
       </w:r>
       <w:r>
-        <w:t xml:space="preserve"> (à partir d’articles</w:t>
-      </w:r>
-      <w:r>
-        <w:t>)</w:t>
+        <w:t xml:space="preserve"> (à partir d’articles)</w:t>
       </w:r>
     </w:p>
     <w:p>
@@ -5467,36 +5380,167 @@
         <w:t>Evaluation de l’analyse morpho-syntaxique</w:t>
       </w:r>
     </w:p>
+    <w:p/>
     <w:p>
+      <w:pPr>
+        <w:ind w:left="432"/>
+      </w:pPr>
       <w:r>
-        <w:t>Décrire le corpus d’évaluation (nombre de phrases, nombre de mots)</w:t>
+        <w:t xml:space="preserve">Afin d’évaluer les deux plateformes sur le plan de l’analyse syntaxique, </w:t>
+      </w:r>
+      <w:r>
+        <w:t xml:space="preserve">le </w:t>
+      </w:r>
+      <w:r>
+        <w:t xml:space="preserve">corpus </w:t>
+      </w:r>
+      <w:r>
+        <w:t xml:space="preserve">utilisé est </w:t>
+      </w:r>
+      <w:r>
+        <w:t>composé de 481 phrases. Le fichier pos_reference.txt montre que ce corpus est composé de 10554 mots ou chunk.</w:t>
       </w:r>
     </w:p>
     <w:p>
       <w:pPr>
+        <w:ind w:left="432"/>
+      </w:pPr>
+      <w:r>
+        <w:t>Afin d’évaluer les plateformes,</w:t>
+      </w:r>
+      <w:r>
+        <w:t xml:space="preserve"> le </w:t>
+      </w:r>
+      <w:r>
+        <w:t>fichier pos_reference.txt</w:t>
+      </w:r>
+      <w:r>
+        <w:t xml:space="preserve"> est utilisé</w:t>
+      </w:r>
+      <w:r>
+        <w:t xml:space="preserve"> comme référentiel. Ce fichier contient</w:t>
+      </w:r>
+      <w:r>
+        <w:t xml:space="preserve"> une liste des chunks et leur tag. Pour comparer les deux fichiers, les tags sont convertis vers leur équivalents Universel et stockés dans un fichier séparé. Les plateformes sont ensuite utilisées sur le texte pour obtenir l’analyse morpho-syntaxique, et le même processus est appliqué à ces listes de tags.</w:t>
+      </w:r>
+    </w:p>
+    <w:p>
+      <w:pPr>
+        <w:ind w:left="432"/>
+      </w:pPr>
+      <w:r>
+        <w:t>Une fois que la liste des tags Universel est disponible, on utilise le script evalute.py pour comparer les résultats et évaluer le pourcentage de ressemblance entre notre référentiel et les plateformes d’analyse</w:t>
+      </w:r>
+    </w:p>
+    <w:p/>
+    <w:p>
+      <w:pPr>
         <w:pStyle w:val="Titre2"/>
       </w:pPr>
       <w:r>
+        <w:lastRenderedPageBreak/>
         <w:t>Stanford</w:t>
       </w:r>
     </w:p>
     <w:p>
       <w:pPr>
-        <w:rPr>
-          <w:lang w:val="fr-BE"/>
-        </w:rPr>
+        <w:pStyle w:val="Titre1"/>
+        <w:numPr>
+          <w:ilvl w:val="0"/>
+          <w:numId w:val="0"/>
+        </w:numPr>
+        <w:shd w:val="clear" w:color="auto" w:fill="auto"/>
+        <w:jc w:val="left"/>
       </w:pPr>
       <w:r>
         <w:rPr>
           <w:noProof/>
-          <w:lang w:val="fr-BE"/>
         </w:rPr>
-        <w:t>Tableau des résultats</w:t>
+        <w:drawing>
+          <wp:inline distT="0" distB="0" distL="0" distR="0" wp14:anchorId="521B4F5A" wp14:editId="291BC10B">
+            <wp:extent cx="5760720" cy="818515"/>
+            <wp:effectExtent l="0" t="0" r="0" b="635"/>
+            <wp:docPr id="1227214387" name="Image 1" descr="Une image contenant texte, capture d’écran, Police, logiciel&#10;&#10;Description générée automatiquement"/>
+            <wp:cNvGraphicFramePr>
+              <a:graphicFrameLocks xmlns:a="http://schemas.openxmlformats.org/drawingml/2006/main" noChangeAspect="1"/>
+            </wp:cNvGraphicFramePr>
+            <a:graphic xmlns:a="http://schemas.openxmlformats.org/drawingml/2006/main">
+              <a:graphicData uri="http://schemas.openxmlformats.org/drawingml/2006/picture">
+                <pic:pic xmlns:pic="http://schemas.openxmlformats.org/drawingml/2006/picture">
+                  <pic:nvPicPr>
+                    <pic:cNvPr id="1227214387" name="Image 1" descr="Une image contenant texte, capture d’écran, Police, logiciel&#10;&#10;Description générée automatiquement"/>
+                    <pic:cNvPicPr/>
+                  </pic:nvPicPr>
+                  <pic:blipFill>
+                    <a:blip r:embed="rId10"/>
+                    <a:stretch>
+                      <a:fillRect/>
+                    </a:stretch>
+                  </pic:blipFill>
+                  <pic:spPr>
+                    <a:xfrm>
+                      <a:off x="0" y="0"/>
+                      <a:ext cx="5760720" cy="818515"/>
+                    </a:xfrm>
+                    <a:prstGeom prst="rect">
+                      <a:avLst/>
+                    </a:prstGeom>
+                  </pic:spPr>
+                </pic:pic>
+              </a:graphicData>
+            </a:graphic>
+          </wp:inline>
+        </w:drawing>
+      </w:r>
+    </w:p>
+    <w:p>
+      <w:pPr>
+        <w:pStyle w:val="Titre2"/>
+      </w:pPr>
+      <w:r>
+        <w:t>NLTK</w:t>
       </w:r>
     </w:p>
     <w:p>
       <w:r>
-        <w:br w:type="page"/>
+        <w:rPr>
+          <w:noProof/>
+        </w:rPr>
+        <w:drawing>
+          <wp:inline distT="0" distB="0" distL="0" distR="0" wp14:anchorId="0DB76838" wp14:editId="0C307660">
+            <wp:extent cx="5760720" cy="821690"/>
+            <wp:effectExtent l="0" t="0" r="0" b="0"/>
+            <wp:docPr id="1220525650" name="Image 1" descr="Une image contenant texte, capture d’écran, logiciel, Logiciel multimédia&#10;&#10;Description générée automatiquement"/>
+            <wp:cNvGraphicFramePr>
+              <a:graphicFrameLocks xmlns:a="http://schemas.openxmlformats.org/drawingml/2006/main" noChangeAspect="1"/>
+            </wp:cNvGraphicFramePr>
+            <a:graphic xmlns:a="http://schemas.openxmlformats.org/drawingml/2006/main">
+              <a:graphicData uri="http://schemas.openxmlformats.org/drawingml/2006/picture">
+                <pic:pic xmlns:pic="http://schemas.openxmlformats.org/drawingml/2006/picture">
+                  <pic:nvPicPr>
+                    <pic:cNvPr id="1220525650" name="Image 1" descr="Une image contenant texte, capture d’écran, logiciel, Logiciel multimédia&#10;&#10;Description générée automatiquement"/>
+                    <pic:cNvPicPr/>
+                  </pic:nvPicPr>
+                  <pic:blipFill>
+                    <a:blip r:embed="rId11"/>
+                    <a:stretch>
+                      <a:fillRect/>
+                    </a:stretch>
+                  </pic:blipFill>
+                  <pic:spPr>
+                    <a:xfrm>
+                      <a:off x="0" y="0"/>
+                      <a:ext cx="5760720" cy="821690"/>
+                    </a:xfrm>
+                    <a:prstGeom prst="rect">
+                      <a:avLst/>
+                    </a:prstGeom>
+                  </pic:spPr>
+                </pic:pic>
+              </a:graphicData>
+            </a:graphic>
+          </wp:inline>
+        </w:drawing>
       </w:r>
     </w:p>
     <w:p>
@@ -5504,17 +5548,32 @@
         <w:pStyle w:val="Titre2"/>
       </w:pPr>
       <w:r>
-        <w:lastRenderedPageBreak/>
-        <w:t>NLTK</w:t>
+        <w:t>Conclusion</w:t>
       </w:r>
     </w:p>
     <w:p>
       <w:bookmarkStart w:id="3" w:name="_MON_1699340663"/>
       <w:bookmarkEnd w:id="3"/>
       <w:r>
-        <w:t>Tableau des résultats</w:t>
+        <w:t>Pour conclure cette analyse, la première chose à remarquer est que les pourcentages sont très faible</w:t>
+      </w:r>
+      <w:r>
+        <w:t>s</w:t>
+      </w:r>
+      <w:r>
+        <w:t>.</w:t>
+      </w:r>
+      <w:r>
+        <w:t xml:space="preserve"> Les pistes expliquant cet écart est tout d’abord le script evaluate.py qui est potentiellement non-fonctionnel. En deuxième lieu, il faut aussi remarquer la différence du nombre de chunk entre notre référence et la liste de tags obtenus après les analyses, ce qui fausse naturellement les calculs.</w:t>
       </w:r>
     </w:p>
+    <w:p/>
+    <w:p>
+      <w:r>
+        <w:t>Cependant, malgré ces marges d’erreur, on remarqque que NLTK est 3 fois plus précis que Stanford. Mais ces mesures sont à prendre avec du recul, puisque avec son avance, NLTK ne ressemble qu’à 12% de notre fichier de référence.</w:t>
+      </w:r>
+    </w:p>
+    <w:p/>
     <w:p/>
     <w:p>
       <w:r>
@@ -5588,13 +5647,8 @@
     </w:p>
     <w:p>
       <w:r>
-        <w:t xml:space="preserve">Bla </w:t>
+        <w:t>Bla bla</w:t>
       </w:r>
-      <w:proofErr w:type="spellStart"/>
-      <w:r>
-        <w:t>bla</w:t>
-      </w:r>
-      <w:proofErr w:type="spellEnd"/>
     </w:p>
     <w:p>
       <w:pPr>
@@ -5628,11 +5682,9 @@
           <w:numId w:val="48"/>
         </w:numPr>
       </w:pPr>
-      <w:proofErr w:type="spellStart"/>
       <w:r>
         <w:t>TPs</w:t>
       </w:r>
-      <w:proofErr w:type="spellEnd"/>
     </w:p>
     <w:p>
       <w:pPr>
@@ -5642,13 +5694,8 @@
           <w:numId w:val="48"/>
         </w:numPr>
       </w:pPr>
-      <w:proofErr w:type="spellStart"/>
       <w:r>
-        <w:t>Github</w:t>
-      </w:r>
-      <w:proofErr w:type="spellEnd"/>
-      <w:r>
-        <w:t xml:space="preserve"> du projet</w:t>
+        <w:t>Github du projet</w:t>
       </w:r>
     </w:p>
     <w:p>
@@ -5731,9 +5778,9 @@
     </w:p>
     <w:p/>
     <w:sectPr>
-      <w:headerReference w:type="default" r:id="rId10"/>
-      <w:footerReference w:type="default" r:id="rId11"/>
-      <w:headerReference w:type="first" r:id="rId12"/>
+      <w:headerReference w:type="default" r:id="rId12"/>
+      <w:footerReference w:type="default" r:id="rId13"/>
+      <w:headerReference w:type="first" r:id="rId14"/>
       <w:pgSz w:w="11906" w:h="16838"/>
       <w:pgMar w:top="1417" w:right="1417" w:bottom="1417" w:left="1417" w:header="708" w:footer="708" w:gutter="0"/>
       <w:pgNumType w:start="1"/>
@@ -6982,7 +7029,7 @@
 <w:numbering xmlns:wpc="http://schemas.microsoft.com/office/word/2010/wordprocessingCanvas" xmlns:cx="http://schemas.microsoft.com/office/drawing/2014/chartex" xmlns:cx1="http://schemas.microsoft.com/office/drawing/2015/9/8/chartex" xmlns:cx2="http://schemas.microsoft.com/office/drawing/2015/10/21/chartex" xmlns:cx3="http://schemas.microsoft.com/office/drawing/2016/5/9/chartex" xmlns:cx4="http://schemas.microsoft.com/office/drawing/2016/5/10/chartex" xmlns:cx5="http://schemas.microsoft.com/office/drawing/2016/5/11/chartex" xmlns:cx6="http://schemas.microsoft.com/office/drawing/2016/5/12/chartex" xmlns:cx7="http://schemas.microsoft.com/office/drawing/2016/5/13/chartex" xmlns:cx8="http://schemas.microsoft.com/office/drawing/2016/5/14/chartex" xmlns:mc="http://schemas.openxmlformats.org/markup-compatibility/2006" xmlns:aink="http://schemas.microsoft.com/office/drawing/2016/ink" xmlns:am3d="http://schemas.microsoft.com/office/drawing/2017/model3d" xmlns:o="urn:schemas-microsoft-com:office:office" xmlns:oel="http://schemas.microsoft.com/office/2019/extlst" xmlns:r="http://schemas.openxmlformats.org/officeDocument/2006/relationships" xmlns:m="http://schemas.openxmlformats.org/officeDocument/2006/math" xmlns:v="urn:schemas-microsoft-com:vml" xmlns:wp14="http://schemas.microsoft.com/office/word/2010/wordprocessingDrawing" xmlns:wp="http://schemas.openxmlformats.org/drawingml/2006/wordprocessingDrawing" xmlns:w10="urn:schemas-microsoft-com:office:word" xmlns:w="http://schemas.openxmlformats.org/wordprocessingml/2006/main" xmlns:w14="http://schemas.microsoft.com/office/word/2010/wordml" xmlns:w15="http://schemas.microsoft.com/office/word/2012/wordml" xmlns:w16cex="http://schemas.microsoft.com/office/word/2018/wordml/cex" xmlns:w16cid="http://schemas.microsoft.com/office/word/2016/wordml/cid" xmlns:w16="http://schemas.microsoft.com/office/word/2018/wordml" xmlns:w16sdtdh="http://schemas.microsoft.com/office/word/2020/wordml/sdtdatahash" xmlns:w16se="http://schemas.microsoft.com/office/word/2015/wordml/symex" xmlns:wpg="http://schemas.microsoft.com/office/word/2010/wordprocessingGroup" xmlns:wpi="http://schemas.microsoft.com/office/word/2010/wordprocessingInk" xmlns:wne="http://schemas.microsoft.com/office/word/2006/wordml" xmlns:wps="http://schemas.microsoft.com/office/word/2010/wordprocessingShape" mc:Ignorable="w14 w15 w16se w16cid w16 w16cex w16sdtdh wp14">
   <w:numPicBullet w:numPicBulletId="0">
     <w:pict>
-      <v:shapetype w14:anchorId="16DCD706" id="_x0000_t75" coordsize="21600,21600" o:spt="75" o:preferrelative="t" path="m@4@5l@4@11@9@11@9@5xe" filled="f" stroked="f">
+      <v:shapetype id="_x0000_t75" coordsize="21600,21600" o:spt="75" o:preferrelative="t" path="m@4@5l@4@11@9@11@9@5xe" filled="f" stroked="f">
         <v:stroke joinstyle="miter"/>
         <v:formulas>
           <v:f eqn="if lineDrawn pixelLineWidth 0"/>
@@ -7001,14 +7048,14 @@
         <v:path o:extrusionok="f" gradientshapeok="t" o:connecttype="rect"/>
         <o:lock v:ext="edit" aspectratio="t"/>
       </v:shapetype>
-      <v:shape id="_x0000_i1026" type="#_x0000_t75" style="width:6.25pt;height:6.25pt" o:bullet="t">
+      <v:shape id="_x0000_i1048" type="#_x0000_t75" style="width:6.25pt;height:6.25pt" o:bullet="t">
         <v:imagedata r:id="rId1" o:title="small_arrow_icon"/>
       </v:shape>
     </w:pict>
   </w:numPicBullet>
   <w:numPicBullet w:numPicBulletId="1">
     <w:pict>
-      <v:shape id="_x0000_i1027" type="#_x0000_t75" style="width:29.3pt;height:29.3pt" o:bullet="t">
+      <v:shape id="_x0000_i1049" type="#_x0000_t75" style="width:29.3pt;height:29.3pt" o:bullet="t">
         <v:imagedata r:id="rId2" o:title="big_arrow_icon"/>
       </v:shape>
     </w:pict>

</xml_diff>